<commit_message>
Update gamay sa features
</commit_message>
<xml_diff>
--- a/Project_Proposal_3.docx
+++ b/Project_Proposal_3.docx
@@ -708,7 +708,19 @@
               <w:rPr>
                 <w:rFonts w:ascii="Arial" w:hAnsi="Arial" w:cs="Arial"/>
               </w:rPr>
-              <w:t>User Login and Logout</w:t>
+              <w:t>The u</w:t>
+            </w:r>
+            <w:r>
+              <w:rPr>
+                <w:rFonts w:ascii="Arial" w:hAnsi="Arial" w:cs="Arial"/>
+              </w:rPr>
+              <w:t xml:space="preserve">ser </w:t>
+            </w:r>
+            <w:r>
+              <w:rPr>
+                <w:rFonts w:ascii="Arial" w:hAnsi="Arial" w:cs="Arial"/>
+              </w:rPr>
+              <w:t>and admin can login and logout of the website.</w:t>
             </w:r>
           </w:p>
           <w:p>
@@ -727,7 +739,7 @@
               <w:rPr>
                 <w:rFonts w:ascii="Arial" w:hAnsi="Arial" w:cs="Arial"/>
               </w:rPr>
-              <w:t>Dashboard of concerns</w:t>
+              <w:t>The user can create concern/s.</w:t>
             </w:r>
           </w:p>
           <w:p>
@@ -746,7 +758,7 @@
               <w:rPr>
                 <w:rFonts w:ascii="Arial" w:hAnsi="Arial" w:cs="Arial"/>
               </w:rPr>
-              <w:t>Create concern</w:t>
+              <w:t>The user can view and update their own concern/s.</w:t>
             </w:r>
           </w:p>
           <w:p>
@@ -765,7 +777,25 @@
               <w:rPr>
                 <w:rFonts w:ascii="Arial" w:hAnsi="Arial" w:cs="Arial"/>
               </w:rPr>
-              <w:t>Review concern</w:t>
+              <w:t xml:space="preserve">The user can delete their </w:t>
+            </w:r>
+            <w:r>
+              <w:rPr>
+                <w:rFonts w:ascii="Arial" w:hAnsi="Arial" w:cs="Arial"/>
+              </w:rPr>
+              <w:t xml:space="preserve">own </w:t>
+            </w:r>
+            <w:r>
+              <w:rPr>
+                <w:rFonts w:ascii="Arial" w:hAnsi="Arial" w:cs="Arial"/>
+              </w:rPr>
+              <w:t>concern/s</w:t>
+            </w:r>
+            <w:r>
+              <w:rPr>
+                <w:rFonts w:ascii="Arial" w:hAnsi="Arial" w:cs="Arial"/>
+              </w:rPr>
+              <w:t>.</w:t>
             </w:r>
           </w:p>
           <w:p>
@@ -784,7 +814,7 @@
               <w:rPr>
                 <w:rFonts w:ascii="Arial" w:hAnsi="Arial" w:cs="Arial"/>
               </w:rPr>
-              <w:t>Edit concern</w:t>
+              <w:t>The user can edit their own concern/s.</w:t>
             </w:r>
           </w:p>
           <w:p>
@@ -803,7 +833,7 @@
               <w:rPr>
                 <w:rFonts w:ascii="Arial" w:hAnsi="Arial" w:cs="Arial"/>
               </w:rPr>
-              <w:t>Delete concern</w:t>
+              <w:t>In the admin dashboard, the admin can monitor and reply to the concerns of the users.</w:t>
             </w:r>
           </w:p>
           <w:p>
@@ -822,7 +852,7 @@
               <w:rPr>
                 <w:rFonts w:ascii="Arial" w:hAnsi="Arial" w:cs="Arial"/>
               </w:rPr>
-              <w:t>Show concern log of the student</w:t>
+              <w:t>The admin can create announcements that will be shown in the landing page.</w:t>
             </w:r>
           </w:p>
           <w:p>
@@ -841,19 +871,51 @@
               <w:rPr>
                 <w:rFonts w:ascii="Arial" w:hAnsi="Arial" w:cs="Arial"/>
               </w:rPr>
-              <w:t xml:space="preserve">Rate the service of the system </w:t>
-            </w:r>
-            <w:r>
-              <w:rPr>
-                <w:rFonts w:ascii="Arial" w:hAnsi="Arial" w:cs="Arial"/>
-              </w:rPr>
-              <w:t>once</w:t>
-            </w:r>
-            <w:r>
-              <w:rPr>
-                <w:rFonts w:ascii="Arial" w:hAnsi="Arial" w:cs="Arial"/>
-              </w:rPr>
-              <w:t xml:space="preserve"> concern is solved</w:t>
+              <w:lastRenderedPageBreak/>
+              <w:t xml:space="preserve">Once the user has logged in, the user </w:t>
+            </w:r>
+            <w:r>
+              <w:rPr>
+                <w:rFonts w:ascii="Arial" w:hAnsi="Arial" w:cs="Arial"/>
+              </w:rPr>
+              <w:t>ha</w:t>
+            </w:r>
+            <w:r>
+              <w:rPr>
+                <w:rFonts w:ascii="Arial" w:hAnsi="Arial" w:cs="Arial"/>
+              </w:rPr>
+              <w:t>s</w:t>
+            </w:r>
+            <w:r>
+              <w:rPr>
+                <w:rFonts w:ascii="Arial" w:hAnsi="Arial" w:cs="Arial"/>
+              </w:rPr>
+              <w:t xml:space="preserve"> the option to view his/her concern log</w:t>
+            </w:r>
+            <w:r>
+              <w:rPr>
+                <w:rFonts w:ascii="Arial" w:hAnsi="Arial" w:cs="Arial"/>
+              </w:rPr>
+              <w:t>.</w:t>
+            </w:r>
+          </w:p>
+          <w:p>
+            <w:pPr>
+              <w:pStyle w:val="ListParagraph"/>
+              <w:numPr>
+                <w:ilvl w:val="0"/>
+                <w:numId w:val="1"/>
+              </w:numPr>
+              <w:spacing w:line="276" w:lineRule="auto"/>
+              <w:rPr>
+                <w:rFonts w:ascii="Arial" w:hAnsi="Arial" w:cs="Arial"/>
+              </w:rPr>
+            </w:pPr>
+            <w:r>
+              <w:rPr>
+                <w:rFonts w:ascii="Arial" w:hAnsi="Arial" w:cs="Arial"/>
+              </w:rPr>
+              <w:t>The user can rate the service of the system once concern is solved.</w:t>
             </w:r>
           </w:p>
         </w:tc>

</xml_diff>